<commit_message>
napravio da session radi, ali sa hardcodanim session_key-em i shared_secret-om
</commit_message>
<xml_diff>
--- a/quantum-safe-messaging GANTT chart.docx
+++ b/quantum-safe-messaging GANTT chart.docx
@@ -4,6 +4,44 @@
   <w:body>
     <w:p>
       <w:pPr>
+        <w:jc w:val="center"/>
+        <w:rPr>
+          <w:b/>
+          <w:bCs/>
+          <w:sz w:val="40"/>
+          <w:szCs w:val="40"/>
+        </w:rPr>
+      </w:pPr>
+      <w:r>
+        <w:rPr>
+          <w:b/>
+          <w:bCs/>
+          <w:sz w:val="40"/>
+          <w:szCs w:val="40"/>
+        </w:rPr>
+        <w:t>Quantum-safe-messaging web app Graduation Project</w:t>
+      </w:r>
+    </w:p>
+    <w:p>
+      <w:pPr>
+        <w:jc w:val="center"/>
+        <w:rPr>
+          <w:sz w:val="36"/>
+          <w:szCs w:val="36"/>
+        </w:rPr>
+      </w:pPr>
+      <w:r>
+        <w:rPr>
+          <w:i/>
+          <w:iCs/>
+          <w:sz w:val="36"/>
+          <w:szCs w:val="36"/>
+        </w:rPr>
+        <w:t>Gantt Chart</w:t>
+      </w:r>
+    </w:p>
+    <w:p>
+      <w:pPr>
         <w:rPr>
           <w:b/>
           <w:bCs/>
@@ -13,215 +51,13 @@
         <w:rPr>
           <w:b/>
           <w:bCs/>
-        </w:rPr>
-        <w:t>What is a Gantt Chart?</w:t>
-      </w:r>
-    </w:p>
-    <w:p>
-      <w:r>
-        <w:t>A Gantt chart is a visual project management tool that represents a project schedule over time. It provides a timeline view of tasks, their durations, dependencies, and progress. Gantt charts are particularly useful for organizing and tracking the work of teams, especially when multiple tasks need to be completed in parallel or sequentially.</w:t>
-      </w:r>
-    </w:p>
-    <w:p>
-      <w:r>
-        <w:t>Key components of a Gantt chart:</w:t>
-      </w:r>
-    </w:p>
-    <w:p>
-      <w:pPr>
-        <w:numPr>
-          <w:ilvl w:val="0"/>
-          <w:numId w:val="1"/>
-        </w:numPr>
-      </w:pPr>
-      <w:proofErr w:type="gramStart"/>
-      <w:r>
-        <w:t>Tasks :</w:t>
-      </w:r>
-      <w:proofErr w:type="gramEnd"/>
-      <w:r>
-        <w:t xml:space="preserve"> The individual activities or milestones required to complete the project.</w:t>
-      </w:r>
-    </w:p>
-    <w:p>
-      <w:pPr>
-        <w:numPr>
-          <w:ilvl w:val="0"/>
-          <w:numId w:val="1"/>
-        </w:numPr>
-      </w:pPr>
-      <w:proofErr w:type="gramStart"/>
-      <w:r>
-        <w:t>Timeline :</w:t>
-      </w:r>
-      <w:proofErr w:type="gramEnd"/>
-      <w:r>
-        <w:t xml:space="preserve"> A horizontal axis showing the duration of the project (e.g., days, weeks, months).</w:t>
-      </w:r>
-    </w:p>
-    <w:p>
-      <w:pPr>
-        <w:numPr>
-          <w:ilvl w:val="0"/>
-          <w:numId w:val="1"/>
-        </w:numPr>
-      </w:pPr>
-      <w:proofErr w:type="gramStart"/>
-      <w:r>
-        <w:t>Bars :</w:t>
-      </w:r>
-      <w:proofErr w:type="gramEnd"/>
-      <w:r>
-        <w:t xml:space="preserve"> Horizontal bars representing the start and end dates of each task.</w:t>
-      </w:r>
-    </w:p>
-    <w:p>
-      <w:pPr>
-        <w:numPr>
-          <w:ilvl w:val="0"/>
-          <w:numId w:val="1"/>
-        </w:numPr>
-      </w:pPr>
-      <w:proofErr w:type="gramStart"/>
-      <w:r>
-        <w:t>Dependencies :</w:t>
-      </w:r>
-      <w:proofErr w:type="gramEnd"/>
-      <w:r>
-        <w:t xml:space="preserve"> Lines connecting tasks to show which tasks must be completed before others can begin.</w:t>
-      </w:r>
-    </w:p>
-    <w:p>
-      <w:pPr>
-        <w:numPr>
-          <w:ilvl w:val="0"/>
-          <w:numId w:val="1"/>
-        </w:numPr>
-      </w:pPr>
-      <w:proofErr w:type="gramStart"/>
-      <w:r>
-        <w:t>Milestones :</w:t>
-      </w:r>
-      <w:proofErr w:type="gramEnd"/>
-      <w:r>
-        <w:t xml:space="preserve"> Important checkpoints or deliverables marked on the timeline.</w:t>
-      </w:r>
-    </w:p>
-    <w:p>
-      <w:r>
-        <w:pict w14:anchorId="6B0733B0">
-          <v:rect id="_x0000_i1025" style="width:0;height:0" o:hralign="center" o:hrstd="t" o:hrnoshade="t" o:hr="t" fillcolor="#fafafc" stroked="f"/>
-        </w:pict>
-      </w:r>
-    </w:p>
-    <w:p>
-      <w:pPr>
-        <w:rPr>
-          <w:b/>
-          <w:bCs/>
-        </w:rPr>
-      </w:pPr>
-      <w:r>
-        <w:rPr>
-          <w:b/>
-          <w:bCs/>
-        </w:rPr>
-        <w:t>Gantt Chart for Quantum-Safe Messaging Project</w:t>
-      </w:r>
-    </w:p>
-    <w:p>
-      <w:r>
-        <w:t>Below is a Gantt chart for your quantum-safe messaging project. The project spans 3 months (12 weeks</w:t>
-      </w:r>
-      <w:proofErr w:type="gramStart"/>
-      <w:r>
-        <w:t>) ,</w:t>
-      </w:r>
-      <w:proofErr w:type="gramEnd"/>
-      <w:r>
-        <w:t xml:space="preserve"> starting from today. The team consists of 4 students, so tasks are divided into manageable chunks with clear responsibilities.</w:t>
-      </w:r>
-    </w:p>
-    <w:p>
-      <w:pPr>
-        <w:rPr>
-          <w:b/>
-          <w:bCs/>
-        </w:rPr>
-      </w:pPr>
-      <w:r>
-        <w:rPr>
-          <w:b/>
-          <w:bCs/>
-        </w:rPr>
-        <w:t>Project Phases</w:t>
-      </w:r>
-    </w:p>
-    <w:p>
-      <w:r>
-        <w:t>The project is divided into the following phases:</w:t>
-      </w:r>
-    </w:p>
-    <w:p>
-      <w:pPr>
-        <w:numPr>
-          <w:ilvl w:val="0"/>
-          <w:numId w:val="2"/>
-        </w:numPr>
-      </w:pPr>
-      <w:r>
-        <w:t>Research and Planning (Weeks 1–2)</w:t>
-      </w:r>
-    </w:p>
-    <w:p>
-      <w:pPr>
-        <w:numPr>
-          <w:ilvl w:val="0"/>
-          <w:numId w:val="2"/>
-        </w:numPr>
-      </w:pPr>
-      <w:r>
-        <w:t>Environment Setup and Development (Weeks 3–8)</w:t>
-      </w:r>
-    </w:p>
-    <w:p>
-      <w:pPr>
-        <w:numPr>
-          <w:ilvl w:val="0"/>
-          <w:numId w:val="2"/>
-        </w:numPr>
-      </w:pPr>
-      <w:r>
-        <w:t>Testing and Debugging (Weeks 9–10)</w:t>
-      </w:r>
-    </w:p>
-    <w:p>
-      <w:pPr>
-        <w:numPr>
-          <w:ilvl w:val="0"/>
-          <w:numId w:val="2"/>
-        </w:numPr>
-      </w:pPr>
-      <w:r>
-        <w:t>Documentation and Final Deliverables (Weeks 11–12)</w:t>
-      </w:r>
-    </w:p>
-    <w:p>
-      <w:pPr>
-        <w:rPr>
           <w:noProof/>
         </w:rPr>
-      </w:pPr>
-      <w:r>
-        <w:rPr>
-          <w:noProof/>
-        </w:rPr>
-        <w:lastRenderedPageBreak/>
         <w:drawing>
-          <wp:inline distT="0" distB="0" distL="0" distR="0" wp14:anchorId="3FF203BB" wp14:editId="7AEDB1BE">
-            <wp:extent cx="5943600" cy="5182235"/>
+          <wp:inline distT="0" distB="0" distL="0" distR="0" wp14:anchorId="725F986B" wp14:editId="46CA66A8">
+            <wp:extent cx="6134100" cy="5835915"/>
             <wp:effectExtent l="0" t="0" r="0" b="0"/>
-            <wp:docPr id="201595438" name="Picture 1"/>
+            <wp:docPr id="927500076" name="Picture 1"/>
             <wp:cNvGraphicFramePr>
               <a:graphicFrameLocks xmlns:a="http://schemas.openxmlformats.org/drawingml/2006/main" noChangeAspect="1"/>
             </wp:cNvGraphicFramePr>
@@ -229,11 +65,11 @@
               <a:graphicData uri="http://schemas.openxmlformats.org/drawingml/2006/picture">
                 <pic:pic xmlns:pic="http://schemas.openxmlformats.org/drawingml/2006/picture">
                   <pic:nvPicPr>
-                    <pic:cNvPr id="201595438" name="Picture 201595438"/>
+                    <pic:cNvPr id="927500076" name="Picture 927500076"/>
                     <pic:cNvPicPr/>
                   </pic:nvPicPr>
                   <pic:blipFill>
-                    <a:blip r:embed="rId5">
+                    <a:blip r:embed="rId7">
                       <a:extLst>
                         <a:ext uri="{28A0092B-C50C-407E-A947-70E740481C1C}">
                           <a14:useLocalDpi xmlns:a14="http://schemas.microsoft.com/office/drawing/2010/main" val="0"/>
@@ -247,7 +83,7 @@
                   <pic:spPr>
                     <a:xfrm>
                       <a:off x="0" y="0"/>
-                      <a:ext cx="5943600" cy="5182235"/>
+                      <a:ext cx="6138384" cy="5839991"/>
                     </a:xfrm>
                     <a:prstGeom prst="rect">
                       <a:avLst/>
@@ -259,53 +95,6 @@
           </wp:inline>
         </w:drawing>
       </w:r>
-      <w:r>
-        <w:rPr>
-          <w:noProof/>
-        </w:rPr>
-        <w:lastRenderedPageBreak/>
-        <w:drawing>
-          <wp:inline distT="0" distB="0" distL="0" distR="0" wp14:anchorId="1598E199" wp14:editId="0BC8D271">
-            <wp:extent cx="5515745" cy="6811326"/>
-            <wp:effectExtent l="0" t="0" r="8890" b="8890"/>
-            <wp:docPr id="2132892103" name="Picture 2"/>
-            <wp:cNvGraphicFramePr>
-              <a:graphicFrameLocks xmlns:a="http://schemas.openxmlformats.org/drawingml/2006/main" noChangeAspect="1"/>
-            </wp:cNvGraphicFramePr>
-            <a:graphic xmlns:a="http://schemas.openxmlformats.org/drawingml/2006/main">
-              <a:graphicData uri="http://schemas.openxmlformats.org/drawingml/2006/picture">
-                <pic:pic xmlns:pic="http://schemas.openxmlformats.org/drawingml/2006/picture">
-                  <pic:nvPicPr>
-                    <pic:cNvPr id="2132892103" name="Picture 2132892103"/>
-                    <pic:cNvPicPr/>
-                  </pic:nvPicPr>
-                  <pic:blipFill>
-                    <a:blip r:embed="rId6">
-                      <a:extLst>
-                        <a:ext uri="{28A0092B-C50C-407E-A947-70E740481C1C}">
-                          <a14:useLocalDpi xmlns:a14="http://schemas.microsoft.com/office/drawing/2010/main" val="0"/>
-                        </a:ext>
-                      </a:extLst>
-                    </a:blip>
-                    <a:stretch>
-                      <a:fillRect/>
-                    </a:stretch>
-                  </pic:blipFill>
-                  <pic:spPr>
-                    <a:xfrm>
-                      <a:off x="0" y="0"/>
-                      <a:ext cx="5515745" cy="6811326"/>
-                    </a:xfrm>
-                    <a:prstGeom prst="rect">
-                      <a:avLst/>
-                    </a:prstGeom>
-                  </pic:spPr>
-                </pic:pic>
-              </a:graphicData>
-            </a:graphic>
-          </wp:inline>
-        </w:drawing>
-      </w:r>
     </w:p>
     <w:p>
       <w:pPr>
@@ -341,19 +130,27 @@
       <w:pPr>
         <w:numPr>
           <w:ilvl w:val="0"/>
-          <w:numId w:val="3"/>
-        </w:numPr>
-      </w:pPr>
-      <w:r>
-        <w:t xml:space="preserve">Understand quantum-safe </w:t>
+          <w:numId w:val="9"/>
+        </w:numPr>
+      </w:pPr>
+      <w:r>
+        <w:t xml:space="preserve">Understand Quantum-Safe </w:t>
       </w:r>
       <w:proofErr w:type="gramStart"/>
       <w:r>
-        <w:t>cryptography :</w:t>
+        <w:t>Cryptography :</w:t>
       </w:r>
       <w:proofErr w:type="gramEnd"/>
-      <w:r>
-        <w:t xml:space="preserve"> Study quantum-safe algorithms like Kyber and </w:t>
+    </w:p>
+    <w:p>
+      <w:pPr>
+        <w:numPr>
+          <w:ilvl w:val="1"/>
+          <w:numId w:val="9"/>
+        </w:numPr>
+      </w:pPr>
+      <w:r>
+        <w:t xml:space="preserve">Study quantum-safe algorithms like Kyber (key encapsulation mechanism) and </w:t>
       </w:r>
       <w:proofErr w:type="spellStart"/>
       <w:r>
@@ -361,54 +158,167 @@
       </w:r>
       <w:proofErr w:type="spellEnd"/>
       <w:r>
-        <w:t>, and their integration with OpenSSL.</w:t>
+        <w:t xml:space="preserve"> (digital signature algorithm) and how they integrate with OpenSSL.</w:t>
+      </w:r>
+    </w:p>
+    <w:p>
+      <w:pPr>
+        <w:numPr>
+          <w:ilvl w:val="1"/>
+          <w:numId w:val="9"/>
+        </w:numPr>
+      </w:pPr>
+      <w:r>
+        <w:lastRenderedPageBreak/>
+        <w:t>Explore the Open Quantum Safe (OQS) project’s tools and libraries (</w:t>
+      </w:r>
+      <w:proofErr w:type="spellStart"/>
+      <w:r>
+        <w:t>liboqs</w:t>
+      </w:r>
+      <w:proofErr w:type="spellEnd"/>
+      <w:r>
+        <w:t xml:space="preserve">, </w:t>
+      </w:r>
+      <w:proofErr w:type="spellStart"/>
+      <w:r>
+        <w:t>oqs</w:t>
+      </w:r>
+      <w:proofErr w:type="spellEnd"/>
+      <w:r>
+        <w:t>-provider).</w:t>
       </w:r>
     </w:p>
     <w:p>
       <w:pPr>
         <w:numPr>
           <w:ilvl w:val="0"/>
-          <w:numId w:val="3"/>
-        </w:numPr>
-      </w:pPr>
-      <w:r>
-        <w:lastRenderedPageBreak/>
-        <w:t xml:space="preserve">Define project scope and </w:t>
+          <w:numId w:val="9"/>
+        </w:numPr>
+      </w:pPr>
+      <w:r>
+        <w:t xml:space="preserve">Define Project Scope and </w:t>
       </w:r>
       <w:proofErr w:type="gramStart"/>
       <w:r>
-        <w:t>requirements :</w:t>
+        <w:t>Requirements :</w:t>
       </w:r>
       <w:proofErr w:type="gramEnd"/>
-      <w:r>
-        <w:t xml:space="preserve"> Clearly outline the features of the messaging app (e.g., login, messaging, quantum-safe encryption).</w:t>
+    </w:p>
+    <w:p>
+      <w:pPr>
+        <w:numPr>
+          <w:ilvl w:val="1"/>
+          <w:numId w:val="9"/>
+        </w:numPr>
+      </w:pPr>
+      <w:r>
+        <w:t>Clearly outline the features of the messaging app, such as user authentication, secure messaging, and quantum-safe encryption.</w:t>
+      </w:r>
+    </w:p>
+    <w:p>
+      <w:pPr>
+        <w:numPr>
+          <w:ilvl w:val="1"/>
+          <w:numId w:val="9"/>
+        </w:numPr>
+      </w:pPr>
+      <w:r>
+        <w:t xml:space="preserve">Identify the technologies to be used (Flask, React, MySQL, </w:t>
+      </w:r>
+      <w:proofErr w:type="spellStart"/>
+      <w:r>
+        <w:t>HAProxy</w:t>
+      </w:r>
+      <w:proofErr w:type="spellEnd"/>
+      <w:r>
+        <w:t>, OpenSSL with quantum-safe algorithms).</w:t>
       </w:r>
     </w:p>
     <w:p>
       <w:pPr>
         <w:numPr>
           <w:ilvl w:val="0"/>
-          <w:numId w:val="3"/>
-        </w:numPr>
-      </w:pPr>
-      <w:r>
-        <w:t xml:space="preserve">Assign roles and </w:t>
+          <w:numId w:val="9"/>
+        </w:numPr>
+      </w:pPr>
+      <w:r>
+        <w:t xml:space="preserve">Assign Roles and </w:t>
       </w:r>
       <w:proofErr w:type="gramStart"/>
       <w:r>
-        <w:t>responsibilities :</w:t>
+        <w:t>Responsibilities :</w:t>
       </w:r>
       <w:proofErr w:type="gramEnd"/>
-      <w:r>
-        <w:t xml:space="preserve"> </w:t>
-      </w:r>
-      <w:r>
-        <w:rPr>
-          <w:b/>
-          <w:bCs/>
-          <w:color w:val="FF0000"/>
-        </w:rPr>
-        <w:t>Divide tasks among the 4 team members (e.g., one for frontend, one for backend, one for testing, and one for documentation).</w:t>
+    </w:p>
+    <w:p>
+      <w:pPr>
+        <w:numPr>
+          <w:ilvl w:val="1"/>
+          <w:numId w:val="9"/>
+        </w:numPr>
+      </w:pPr>
+      <w:proofErr w:type="gramStart"/>
+      <w:r>
+        <w:t>Affan :</w:t>
+      </w:r>
+      <w:proofErr w:type="gramEnd"/>
+      <w:r>
+        <w:t xml:space="preserve"> Backend development (Flask API, session management, database integration).</w:t>
+      </w:r>
+    </w:p>
+    <w:p>
+      <w:pPr>
+        <w:numPr>
+          <w:ilvl w:val="1"/>
+          <w:numId w:val="9"/>
+        </w:numPr>
+      </w:pPr>
+      <w:r>
+        <w:t xml:space="preserve">Tarik &amp; </w:t>
+      </w:r>
+      <w:proofErr w:type="gramStart"/>
+      <w:r>
+        <w:t>Abdullah :</w:t>
+      </w:r>
+      <w:proofErr w:type="gramEnd"/>
+      <w:r>
+        <w:t xml:space="preserve"> Design and frontend development (React UI, user experience).</w:t>
+      </w:r>
+    </w:p>
+    <w:p>
+      <w:pPr>
+        <w:numPr>
+          <w:ilvl w:val="1"/>
+          <w:numId w:val="9"/>
+        </w:numPr>
+      </w:pPr>
+      <w:r>
+        <w:t xml:space="preserve">Tarik &amp; </w:t>
+      </w:r>
+      <w:proofErr w:type="gramStart"/>
+      <w:r>
+        <w:t>Ibrahim :</w:t>
+      </w:r>
+      <w:proofErr w:type="gramEnd"/>
+      <w:r>
+        <w:t xml:space="preserve"> Testing (unit tests, integration tests, performance optimization).</w:t>
+      </w:r>
+    </w:p>
+    <w:p>
+      <w:pPr>
+        <w:numPr>
+          <w:ilvl w:val="1"/>
+          <w:numId w:val="9"/>
+        </w:numPr>
+      </w:pPr>
+      <w:proofErr w:type="gramStart"/>
+      <w:r>
+        <w:t>All :</w:t>
+      </w:r>
+      <w:proofErr w:type="gramEnd"/>
+      <w:r>
+        <w:t xml:space="preserve"> Collaborate on documentation.</w:t>
       </w:r>
     </w:p>
     <w:p>
@@ -430,19 +340,27 @@
       <w:pPr>
         <w:numPr>
           <w:ilvl w:val="0"/>
-          <w:numId w:val="4"/>
-        </w:numPr>
-      </w:pPr>
-      <w:r>
-        <w:t xml:space="preserve">Build quantum-safe </w:t>
+          <w:numId w:val="10"/>
+        </w:numPr>
+      </w:pPr>
+      <w:r>
+        <w:t xml:space="preserve">Build Quantum-Safe </w:t>
       </w:r>
       <w:proofErr w:type="gramStart"/>
       <w:r>
         <w:t>OpenSSL :</w:t>
       </w:r>
       <w:proofErr w:type="gramEnd"/>
-      <w:r>
-        <w:t xml:space="preserve"> Follow the tutorial to build OpenSSL with quantum-safe algorithms using </w:t>
+    </w:p>
+    <w:p>
+      <w:pPr>
+        <w:numPr>
+          <w:ilvl w:val="1"/>
+          <w:numId w:val="10"/>
+        </w:numPr>
+      </w:pPr>
+      <w:r>
+        <w:t xml:space="preserve">Follow the tutorial to build OpenSSL with quantum-safe algorithms using </w:t>
       </w:r>
       <w:proofErr w:type="spellStart"/>
       <w:r>
@@ -479,55 +397,101 @@
     <w:p>
       <w:pPr>
         <w:numPr>
+          <w:ilvl w:val="1"/>
+          <w:numId w:val="10"/>
+        </w:numPr>
+      </w:pPr>
+      <w:r>
+        <w:t>Ensure the environment is configured correctly for quantum-safe encryption.</w:t>
+      </w:r>
+    </w:p>
+    <w:p>
+      <w:pPr>
+        <w:numPr>
           <w:ilvl w:val="0"/>
-          <w:numId w:val="4"/>
-        </w:numPr>
-      </w:pPr>
-      <w:r>
-        <w:t xml:space="preserve">Set up </w:t>
+          <w:numId w:val="10"/>
+        </w:numPr>
+      </w:pPr>
+      <w:r>
+        <w:t xml:space="preserve">Set Up </w:t>
       </w:r>
       <w:proofErr w:type="spellStart"/>
+      <w:proofErr w:type="gramStart"/>
       <w:r>
         <w:t>HAProxy</w:t>
       </w:r>
       <w:proofErr w:type="spellEnd"/>
       <w:r>
-        <w:t xml:space="preserve"> and Apache </w:t>
+        <w:t xml:space="preserve"> :</w:t>
+      </w:r>
+      <w:proofErr w:type="gramEnd"/>
+    </w:p>
+    <w:p>
+      <w:pPr>
+        <w:numPr>
+          <w:ilvl w:val="1"/>
+          <w:numId w:val="10"/>
+        </w:numPr>
+      </w:pPr>
+      <w:r>
+        <w:t xml:space="preserve">Configure </w:t>
+      </w:r>
+      <w:proofErr w:type="spellStart"/>
+      <w:r>
+        <w:t>HAProxy</w:t>
+      </w:r>
+      <w:proofErr w:type="spellEnd"/>
+      <w:r>
+        <w:t xml:space="preserve"> for SSL termination to handle secure connections.</w:t>
+      </w:r>
+    </w:p>
+    <w:p>
+      <w:pPr>
+        <w:numPr>
+          <w:ilvl w:val="1"/>
+          <w:numId w:val="10"/>
+        </w:numPr>
+      </w:pPr>
+      <w:r>
+        <w:t>Remove Apache HTTPD from the setup since it will not be used.</w:t>
+      </w:r>
+    </w:p>
+    <w:p>
+      <w:pPr>
+        <w:numPr>
+          <w:ilvl w:val="0"/>
+          <w:numId w:val="10"/>
+        </w:numPr>
+      </w:pPr>
+      <w:r>
+        <w:t xml:space="preserve">Configure Flask Backend and React </w:t>
       </w:r>
       <w:proofErr w:type="gramStart"/>
       <w:r>
-        <w:t>HTTPD :</w:t>
+        <w:t>Frontend :</w:t>
       </w:r>
       <w:proofErr w:type="gramEnd"/>
-      <w:r>
-        <w:t xml:space="preserve"> Configure </w:t>
-      </w:r>
-      <w:proofErr w:type="spellStart"/>
-      <w:r>
-        <w:t>HAProxy</w:t>
-      </w:r>
-      <w:proofErr w:type="spellEnd"/>
-      <w:r>
-        <w:t xml:space="preserve"> for SSL termination and Apache HTTPD as the web server.</w:t>
-      </w:r>
-    </w:p>
-    <w:p>
-      <w:pPr>
-        <w:numPr>
-          <w:ilvl w:val="0"/>
-          <w:numId w:val="4"/>
-        </w:numPr>
-      </w:pPr>
-      <w:r>
-        <w:t xml:space="preserve">Configure Flask backend and React </w:t>
-      </w:r>
-      <w:proofErr w:type="gramStart"/>
-      <w:r>
-        <w:t>frontend :</w:t>
-      </w:r>
-      <w:proofErr w:type="gramEnd"/>
-      <w:r>
-        <w:t xml:space="preserve"> Set up the Flask backend for APIs and React for the user interface.</w:t>
+    </w:p>
+    <w:p>
+      <w:pPr>
+        <w:numPr>
+          <w:ilvl w:val="1"/>
+          <w:numId w:val="10"/>
+        </w:numPr>
+      </w:pPr>
+      <w:r>
+        <w:t>Affan sets up the Flask backend to handle APIs for authentication, session management, and messaging.</w:t>
+      </w:r>
+    </w:p>
+    <w:p>
+      <w:pPr>
+        <w:numPr>
+          <w:ilvl w:val="1"/>
+          <w:numId w:val="10"/>
+        </w:numPr>
+      </w:pPr>
+      <w:r>
+        <w:t>Tarik and Abdullah set up the React frontend for the user interface.</w:t>
       </w:r>
     </w:p>
     <w:p>
@@ -542,26 +506,35 @@
           <w:b/>
           <w:bCs/>
         </w:rPr>
-        <w:t>3. Development (Weeks 5–10)</w:t>
+        <w:t>3. Development (Weeks 5–8)</w:t>
       </w:r>
     </w:p>
     <w:p>
       <w:pPr>
         <w:numPr>
           <w:ilvl w:val="0"/>
-          <w:numId w:val="5"/>
-        </w:numPr>
-      </w:pPr>
-      <w:r>
-        <w:t xml:space="preserve">Implement quantum-safe </w:t>
+          <w:numId w:val="11"/>
+        </w:numPr>
+      </w:pPr>
+      <w:r>
+        <w:t xml:space="preserve">Implement Quantum-Safe </w:t>
       </w:r>
       <w:proofErr w:type="gramStart"/>
       <w:r>
-        <w:t>algorithms :</w:t>
+        <w:t>Algorithms :</w:t>
       </w:r>
       <w:proofErr w:type="gramEnd"/>
-      <w:r>
-        <w:t xml:space="preserve"> Use Kyber for key exchange and </w:t>
+    </w:p>
+    <w:p>
+      <w:pPr>
+        <w:numPr>
+          <w:ilvl w:val="1"/>
+          <w:numId w:val="11"/>
+        </w:numPr>
+      </w:pPr>
+      <w:r>
+        <w:lastRenderedPageBreak/>
+        <w:t xml:space="preserve">Use Kyber for key exchange and </w:t>
       </w:r>
       <w:proofErr w:type="spellStart"/>
       <w:r>
@@ -569,33 +542,101 @@
       </w:r>
       <w:proofErr w:type="spellEnd"/>
       <w:r>
-        <w:t xml:space="preserve"> for signatures in session management and database encryption.</w:t>
+        <w:t xml:space="preserve"> for digital signatures in session management and database encryption.</w:t>
+      </w:r>
+    </w:p>
+    <w:p>
+      <w:pPr>
+        <w:numPr>
+          <w:ilvl w:val="1"/>
+          <w:numId w:val="11"/>
+        </w:numPr>
+      </w:pPr>
+      <w:r>
+        <w:t>Ensure all cryptographic operations are quantum-safe.</w:t>
       </w:r>
     </w:p>
     <w:p>
       <w:pPr>
         <w:numPr>
           <w:ilvl w:val="0"/>
-          <w:numId w:val="5"/>
-        </w:numPr>
-      </w:pPr>
-      <w:r>
-        <w:t xml:space="preserve">Develop authentication and session </w:t>
+          <w:numId w:val="11"/>
+        </w:numPr>
+      </w:pPr>
+      <w:r>
+        <w:t xml:space="preserve">Authentication and Session </w:t>
       </w:r>
       <w:proofErr w:type="gramStart"/>
       <w:r>
-        <w:t>management :</w:t>
+        <w:t>Management :</w:t>
       </w:r>
       <w:proofErr w:type="gramEnd"/>
-      <w:r>
-        <w:t xml:space="preserve"> Implement session-based authentication with quantum-safe encryption.</w:t>
+    </w:p>
+    <w:p>
+      <w:pPr>
+        <w:numPr>
+          <w:ilvl w:val="1"/>
+          <w:numId w:val="11"/>
+        </w:numPr>
+      </w:pPr>
+      <w:r>
+        <w:t>Affan develops the authentication system with session-based login using quantum-safe encryption.</w:t>
+      </w:r>
+    </w:p>
+    <w:p>
+      <w:pPr>
+        <w:numPr>
+          <w:ilvl w:val="1"/>
+          <w:numId w:val="11"/>
+        </w:numPr>
+      </w:pPr>
+      <w:r>
+        <w:t>Encrypted session data is stored securely in the MySQL database.</w:t>
       </w:r>
     </w:p>
     <w:p>
       <w:pPr>
         <w:numPr>
           <w:ilvl w:val="0"/>
-          <w:numId w:val="5"/>
+          <w:numId w:val="11"/>
+        </w:numPr>
+      </w:pPr>
+      <w:r>
+        <w:t xml:space="preserve">Messaging </w:t>
+      </w:r>
+      <w:proofErr w:type="gramStart"/>
+      <w:r>
+        <w:t>Functionality :</w:t>
+      </w:r>
+      <w:proofErr w:type="gramEnd"/>
+    </w:p>
+    <w:p>
+      <w:pPr>
+        <w:numPr>
+          <w:ilvl w:val="1"/>
+          <w:numId w:val="11"/>
+        </w:numPr>
+      </w:pPr>
+      <w:r>
+        <w:t>Develop secure messaging functionality where messages are encrypted using quantum-safe algorithms.</w:t>
+      </w:r>
+    </w:p>
+    <w:p>
+      <w:pPr>
+        <w:numPr>
+          <w:ilvl w:val="1"/>
+          <w:numId w:val="11"/>
+        </w:numPr>
+      </w:pPr>
+      <w:r>
+        <w:t>Affan handles the backend logic, while Tarik and Abdullah work on the frontend UI for sending and receiving messages.</w:t>
+      </w:r>
+    </w:p>
+    <w:p>
+      <w:pPr>
+        <w:numPr>
+          <w:ilvl w:val="0"/>
+          <w:numId w:val="11"/>
         </w:numPr>
       </w:pPr>
       <w:r>
@@ -603,11 +644,30 @@
       </w:r>
       <w:proofErr w:type="gramStart"/>
       <w:r>
-        <w:t>database :</w:t>
+        <w:t>Database :</w:t>
       </w:r>
       <w:proofErr w:type="gramEnd"/>
-      <w:r>
-        <w:t xml:space="preserve"> Store encrypted session data and messages in MySQL.</w:t>
+    </w:p>
+    <w:p>
+      <w:pPr>
+        <w:numPr>
+          <w:ilvl w:val="1"/>
+          <w:numId w:val="11"/>
+        </w:numPr>
+      </w:pPr>
+      <w:r>
+        <w:t>Store encrypted session data and messages in a MySQL database.</w:t>
+      </w:r>
+    </w:p>
+    <w:p>
+      <w:pPr>
+        <w:numPr>
+          <w:ilvl w:val="1"/>
+          <w:numId w:val="11"/>
+        </w:numPr>
+      </w:pPr>
+      <w:r>
+        <w:t>Affan ensures the database schema supports quantum-safe encryption.</w:t>
       </w:r>
     </w:p>
     <w:p>
@@ -622,64 +682,122 @@
           <w:b/>
           <w:bCs/>
         </w:rPr>
-        <w:t>4. Testing and Debugging (Weeks 11–12)</w:t>
+        <w:t>4. Testing and Debugging (Weeks 9–10)</w:t>
       </w:r>
     </w:p>
     <w:p>
       <w:pPr>
         <w:numPr>
           <w:ilvl w:val="0"/>
-          <w:numId w:val="6"/>
-        </w:numPr>
-      </w:pPr>
-      <w:r>
-        <w:t xml:space="preserve">Test quantum-safe </w:t>
+          <w:numId w:val="12"/>
+        </w:numPr>
+      </w:pPr>
+      <w:r>
+        <w:t xml:space="preserve">Test Quantum-Safe </w:t>
       </w:r>
       <w:proofErr w:type="gramStart"/>
       <w:r>
-        <w:t>encryption :</w:t>
+        <w:t>Encryption :</w:t>
       </w:r>
       <w:proofErr w:type="gramEnd"/>
-      <w:r>
-        <w:t xml:space="preserve"> Verify that all communication and data storage use quantum-safe algorithms.</w:t>
+    </w:p>
+    <w:p>
+      <w:pPr>
+        <w:numPr>
+          <w:ilvl w:val="1"/>
+          <w:numId w:val="12"/>
+        </w:numPr>
+      </w:pPr>
+      <w:r>
+        <w:t>Verify that all communication (e.g., login, messaging) and data storage use quantum-safe algorithms.</w:t>
+      </w:r>
+    </w:p>
+    <w:p>
+      <w:pPr>
+        <w:numPr>
+          <w:ilvl w:val="1"/>
+          <w:numId w:val="12"/>
+        </w:numPr>
+      </w:pPr>
+      <w:r>
+        <w:t>Tarik and Ibrahim ensure that the encryption and decryption processes work seamlessly.</w:t>
       </w:r>
     </w:p>
     <w:p>
       <w:pPr>
         <w:numPr>
           <w:ilvl w:val="0"/>
-          <w:numId w:val="6"/>
-        </w:numPr>
-      </w:pPr>
-      <w:r>
-        <w:t xml:space="preserve">Debug and optimize </w:t>
+          <w:numId w:val="12"/>
+        </w:numPr>
+      </w:pPr>
+      <w:r>
+        <w:t xml:space="preserve">Debug and Optimize </w:t>
       </w:r>
       <w:proofErr w:type="gramStart"/>
       <w:r>
-        <w:t>performance :</w:t>
+        <w:t>Performance :</w:t>
       </w:r>
       <w:proofErr w:type="gramEnd"/>
-      <w:r>
-        <w:t xml:space="preserve"> Address any performance bottlenecks caused by quantum-safe algorithms.</w:t>
+    </w:p>
+    <w:p>
+      <w:pPr>
+        <w:numPr>
+          <w:ilvl w:val="1"/>
+          <w:numId w:val="12"/>
+        </w:numPr>
+      </w:pPr>
+      <w:r>
+        <w:t>Address any performance bottlenecks introduced by quantum-safe algorithms (e.g., increased computation time).</w:t>
+      </w:r>
+    </w:p>
+    <w:p>
+      <w:pPr>
+        <w:numPr>
+          <w:ilvl w:val="1"/>
+          <w:numId w:val="12"/>
+        </w:numPr>
+      </w:pPr>
+      <w:r>
+        <w:t>Optimize the application for better speed and efficiency.</w:t>
       </w:r>
     </w:p>
     <w:p>
       <w:pPr>
         <w:numPr>
           <w:ilvl w:val="0"/>
-          <w:numId w:val="6"/>
-        </w:numPr>
-      </w:pPr>
-      <w:r>
-        <w:t xml:space="preserve">Conduct end-to-end </w:t>
+          <w:numId w:val="12"/>
+        </w:numPr>
+      </w:pPr>
+      <w:r>
+        <w:t xml:space="preserve">End-to-End </w:t>
       </w:r>
       <w:proofErr w:type="gramStart"/>
       <w:r>
-        <w:t>testing :</w:t>
+        <w:t>Testing :</w:t>
       </w:r>
       <w:proofErr w:type="gramEnd"/>
-      <w:r>
-        <w:t xml:space="preserve"> Ensure the entire system works seamlessly from client to server.</w:t>
+    </w:p>
+    <w:p>
+      <w:pPr>
+        <w:numPr>
+          <w:ilvl w:val="1"/>
+          <w:numId w:val="12"/>
+        </w:numPr>
+      </w:pPr>
+      <w:r>
+        <w:t>Conduct comprehensive testing to ensure the entire system works seamlessly from client to server.</w:t>
+      </w:r>
+    </w:p>
+    <w:p>
+      <w:pPr>
+        <w:numPr>
+          <w:ilvl w:val="1"/>
+          <w:numId w:val="12"/>
+        </w:numPr>
+      </w:pPr>
+      <w:r>
+        <w:lastRenderedPageBreak/>
+        <w:t>Validate that the application meets all functional and security requirements.</w:t>
       </w:r>
     </w:p>
     <w:p>
@@ -701,147 +819,103 @@
       <w:pPr>
         <w:numPr>
           <w:ilvl w:val="0"/>
-          <w:numId w:val="7"/>
-        </w:numPr>
-      </w:pPr>
-      <w:r>
-        <w:t xml:space="preserve">Write project </w:t>
+          <w:numId w:val="13"/>
+        </w:numPr>
+      </w:pPr>
+      <w:r>
+        <w:t xml:space="preserve">Write Project </w:t>
       </w:r>
       <w:proofErr w:type="gramStart"/>
       <w:r>
-        <w:t>documentation :</w:t>
+        <w:t>Documentation :</w:t>
       </w:r>
       <w:proofErr w:type="gramEnd"/>
-      <w:r>
-        <w:t xml:space="preserve"> Document the architecture, setup instructions, and usage of the application.</w:t>
+    </w:p>
+    <w:p>
+      <w:pPr>
+        <w:numPr>
+          <w:ilvl w:val="1"/>
+          <w:numId w:val="13"/>
+        </w:numPr>
+      </w:pPr>
+      <w:r>
+        <w:t>Document the architecture, setup instructions, and usage guide for the quantum-safe messaging app.</w:t>
+      </w:r>
+    </w:p>
+    <w:p>
+      <w:pPr>
+        <w:numPr>
+          <w:ilvl w:val="1"/>
+          <w:numId w:val="13"/>
+        </w:numPr>
+      </w:pPr>
+      <w:r>
+        <w:t>Include details about the technologies used, implementation steps, and troubleshooting tips.</w:t>
       </w:r>
     </w:p>
     <w:p>
       <w:pPr>
         <w:numPr>
           <w:ilvl w:val="0"/>
-          <w:numId w:val="7"/>
-        </w:numPr>
-      </w:pPr>
-      <w:r>
-        <w:t xml:space="preserve">Prepare presentation and </w:t>
+          <w:numId w:val="13"/>
+        </w:numPr>
+      </w:pPr>
+      <w:r>
+        <w:t xml:space="preserve">Prepare Presentation and </w:t>
       </w:r>
       <w:proofErr w:type="gramStart"/>
       <w:r>
-        <w:t>demo :</w:t>
+        <w:t>Demo :</w:t>
       </w:r>
       <w:proofErr w:type="gramEnd"/>
-      <w:r>
-        <w:t xml:space="preserve"> Create slides and a live demo showcasing the quantum-safe messaging app.</w:t>
+    </w:p>
+    <w:p>
+      <w:pPr>
+        <w:numPr>
+          <w:ilvl w:val="1"/>
+          <w:numId w:val="13"/>
+        </w:numPr>
+      </w:pPr>
+      <w:r>
+        <w:t>Create slides and a live demo showcasing the quantum-safe messaging app.</w:t>
+      </w:r>
+    </w:p>
+    <w:p>
+      <w:pPr>
+        <w:numPr>
+          <w:ilvl w:val="1"/>
+          <w:numId w:val="13"/>
+        </w:numPr>
+      </w:pPr>
+      <w:r>
+        <w:t>Highlight the key features, challenges overcome, and future improvements.</w:t>
       </w:r>
     </w:p>
     <w:p>
       <w:pPr>
         <w:numPr>
           <w:ilvl w:val="0"/>
-          <w:numId w:val="7"/>
-        </w:numPr>
-      </w:pPr>
-      <w:r>
-        <w:t xml:space="preserve">Submit final </w:t>
+          <w:numId w:val="13"/>
+        </w:numPr>
+      </w:pPr>
+      <w:r>
+        <w:t xml:space="preserve">Submit Final </w:t>
       </w:r>
       <w:proofErr w:type="gramStart"/>
       <w:r>
-        <w:t>project :</w:t>
+        <w:t>Project :</w:t>
       </w:r>
       <w:proofErr w:type="gramEnd"/>
-      <w:r>
-        <w:t xml:space="preserve"> Deliver the completed project by the deadline.</w:t>
-      </w:r>
-    </w:p>
-    <w:p>
-      <w:r>
-        <w:lastRenderedPageBreak/>
-        <w:pict w14:anchorId="46D3712E">
-          <v:rect id="_x0000_i1026" style="width:0;height:0" o:hralign="center" o:hrstd="t" o:hrnoshade="t" o:hr="t" fillcolor="#fafafc" stroked="f"/>
-        </w:pict>
-      </w:r>
-    </w:p>
-    <w:p>
-      <w:pPr>
-        <w:rPr>
-          <w:b/>
-          <w:bCs/>
-        </w:rPr>
-      </w:pPr>
-      <w:r>
-        <w:rPr>
-          <w:b/>
-          <w:bCs/>
-        </w:rPr>
-        <w:t>Key Notes</w:t>
-      </w:r>
-    </w:p>
-    <w:p>
-      <w:pPr>
-        <w:numPr>
-          <w:ilvl w:val="0"/>
-          <w:numId w:val="8"/>
-        </w:numPr>
-      </w:pPr>
-      <w:proofErr w:type="gramStart"/>
-      <w:r>
-        <w:t>Dependencies :</w:t>
-      </w:r>
-      <w:proofErr w:type="gramEnd"/>
-      <w:r>
-        <w:t xml:space="preserve"> Tasks like "Set up </w:t>
-      </w:r>
-      <w:proofErr w:type="spellStart"/>
-      <w:r>
-        <w:t>HAProxy</w:t>
-      </w:r>
-      <w:proofErr w:type="spellEnd"/>
-      <w:r>
-        <w:t>" depend on "Build quantum-safe OpenSSL." Ensure these dependencies are respected.</w:t>
-      </w:r>
-    </w:p>
-    <w:p>
-      <w:pPr>
-        <w:numPr>
-          <w:ilvl w:val="0"/>
-          <w:numId w:val="8"/>
-        </w:numPr>
-      </w:pPr>
-      <w:r>
-        <w:t xml:space="preserve">Team </w:t>
-      </w:r>
-      <w:proofErr w:type="gramStart"/>
-      <w:r>
-        <w:t>Collaboration :</w:t>
-      </w:r>
-      <w:proofErr w:type="gramEnd"/>
-      <w:r>
-        <w:t xml:space="preserve"> Regular meetings should be scheduled to track progress and address issues.</w:t>
-      </w:r>
-    </w:p>
-    <w:p>
-      <w:pPr>
-        <w:numPr>
-          <w:ilvl w:val="0"/>
-          <w:numId w:val="8"/>
-        </w:numPr>
-      </w:pPr>
-      <w:r>
-        <w:t xml:space="preserve">Buffer </w:t>
-      </w:r>
-      <w:proofErr w:type="gramStart"/>
-      <w:r>
-        <w:t>Time :</w:t>
-      </w:r>
-      <w:proofErr w:type="gramEnd"/>
-      <w:r>
-        <w:t xml:space="preserve"> Include some buffer time in each phase to account for unexpected delays.</w:t>
-      </w:r>
-    </w:p>
-    <w:p>
-      <w:r>
-        <w:t>This Gantt chart provides a clear roadmap for completing your quantum-safe messaging project within the 3-month timeframe. Let me know if you'd like further adjustments!</w:t>
+    </w:p>
+    <w:p>
+      <w:pPr>
+        <w:numPr>
+          <w:ilvl w:val="1"/>
+          <w:numId w:val="13"/>
+        </w:numPr>
+      </w:pPr>
+      <w:r>
+        <w:t>Deliver the completed project by the deadline, ensuring all components (code, documentation, presentation) are polished and ready.</w:t>
       </w:r>
     </w:p>
     <w:p/>
@@ -855,6 +929,56 @@
 </w:document>
 </file>
 
+<file path=word/endnotes.xml><?xml version="1.0" encoding="utf-8"?>
+<w:endnotes xmlns:wpc="http://schemas.microsoft.com/office/word/2010/wordprocessingCanvas" xmlns:cx="http://schemas.microsoft.com/office/drawing/2014/chartex" xmlns:cx1="http://schemas.microsoft.com/office/drawing/2015/9/8/chartex" xmlns:cx2="http://schemas.microsoft.com/office/drawing/2015/10/21/chartex" xmlns:cx3="http://schemas.microsoft.com/office/drawing/2016/5/9/chartex" xmlns:cx4="http://schemas.microsoft.com/office/drawing/2016/5/10/chartex" xmlns:cx5="http://schemas.microsoft.com/office/drawing/2016/5/11/chartex" xmlns:cx6="http://schemas.microsoft.com/office/drawing/2016/5/12/chartex" xmlns:cx7="http://schemas.microsoft.com/office/drawing/2016/5/13/chartex" xmlns:cx8="http://schemas.microsoft.com/office/drawing/2016/5/14/chartex" xmlns:mc="http://schemas.openxmlformats.org/markup-compatibility/2006" xmlns:aink="http://schemas.microsoft.com/office/drawing/2016/ink" xmlns:am3d="http://schemas.microsoft.com/office/drawing/2017/model3d" xmlns:o="urn:schemas-microsoft-com:office:office" xmlns:oel="http://schemas.microsoft.com/office/2019/extlst" xmlns:r="http://schemas.openxmlformats.org/officeDocument/2006/relationships" xmlns:m="http://schemas.openxmlformats.org/officeDocument/2006/math" xmlns:v="urn:schemas-microsoft-com:vml" xmlns:wp14="http://schemas.microsoft.com/office/word/2010/wordprocessingDrawing" xmlns:wp="http://schemas.openxmlformats.org/drawingml/2006/wordprocessingDrawing" xmlns:w10="urn:schemas-microsoft-com:office:word" xmlns:w="http://schemas.openxmlformats.org/wordprocessingml/2006/main" xmlns:w14="http://schemas.microsoft.com/office/word/2010/wordml" xmlns:w15="http://schemas.microsoft.com/office/word/2012/wordml" xmlns:w16cex="http://schemas.microsoft.com/office/word/2018/wordml/cex" xmlns:w16cid="http://schemas.microsoft.com/office/word/2016/wordml/cid" xmlns:w16="http://schemas.microsoft.com/office/word/2018/wordml" xmlns:w16du="http://schemas.microsoft.com/office/word/2023/wordml/word16du" xmlns:w16sdtdh="http://schemas.microsoft.com/office/word/2020/wordml/sdtdatahash" xmlns:w16sdtfl="http://schemas.microsoft.com/office/word/2024/wordml/sdtformatlock" xmlns:w16se="http://schemas.microsoft.com/office/word/2015/wordml/symex" xmlns:wpg="http://schemas.microsoft.com/office/word/2010/wordprocessingGroup" xmlns:wpi="http://schemas.microsoft.com/office/word/2010/wordprocessingInk" xmlns:wne="http://schemas.microsoft.com/office/word/2006/wordml" xmlns:wps="http://schemas.microsoft.com/office/word/2010/wordprocessingShape" mc:Ignorable="w14 w15 w16se w16cid w16 w16cex w16sdtdh w16sdtfl w16du wp14">
+  <w:endnote w:type="separator" w:id="-1">
+    <w:p>
+      <w:pPr>
+        <w:spacing w:after="0" w:line="240" w:lineRule="auto"/>
+      </w:pPr>
+      <w:r>
+        <w:separator/>
+      </w:r>
+    </w:p>
+  </w:endnote>
+  <w:endnote w:type="continuationSeparator" w:id="0">
+    <w:p>
+      <w:pPr>
+        <w:spacing w:after="0" w:line="240" w:lineRule="auto"/>
+      </w:pPr>
+      <w:r>
+        <w:continuationSeparator/>
+      </w:r>
+    </w:p>
+  </w:endnote>
+</w:endnotes>
+</file>
+
+<file path=word/footnotes.xml><?xml version="1.0" encoding="utf-8"?>
+<w:footnotes xmlns:wpc="http://schemas.microsoft.com/office/word/2010/wordprocessingCanvas" xmlns:cx="http://schemas.microsoft.com/office/drawing/2014/chartex" xmlns:cx1="http://schemas.microsoft.com/office/drawing/2015/9/8/chartex" xmlns:cx2="http://schemas.microsoft.com/office/drawing/2015/10/21/chartex" xmlns:cx3="http://schemas.microsoft.com/office/drawing/2016/5/9/chartex" xmlns:cx4="http://schemas.microsoft.com/office/drawing/2016/5/10/chartex" xmlns:cx5="http://schemas.microsoft.com/office/drawing/2016/5/11/chartex" xmlns:cx6="http://schemas.microsoft.com/office/drawing/2016/5/12/chartex" xmlns:cx7="http://schemas.microsoft.com/office/drawing/2016/5/13/chartex" xmlns:cx8="http://schemas.microsoft.com/office/drawing/2016/5/14/chartex" xmlns:mc="http://schemas.openxmlformats.org/markup-compatibility/2006" xmlns:aink="http://schemas.microsoft.com/office/drawing/2016/ink" xmlns:am3d="http://schemas.microsoft.com/office/drawing/2017/model3d" xmlns:o="urn:schemas-microsoft-com:office:office" xmlns:oel="http://schemas.microsoft.com/office/2019/extlst" xmlns:r="http://schemas.openxmlformats.org/officeDocument/2006/relationships" xmlns:m="http://schemas.openxmlformats.org/officeDocument/2006/math" xmlns:v="urn:schemas-microsoft-com:vml" xmlns:wp14="http://schemas.microsoft.com/office/word/2010/wordprocessingDrawing" xmlns:wp="http://schemas.openxmlformats.org/drawingml/2006/wordprocessingDrawing" xmlns:w10="urn:schemas-microsoft-com:office:word" xmlns:w="http://schemas.openxmlformats.org/wordprocessingml/2006/main" xmlns:w14="http://schemas.microsoft.com/office/word/2010/wordml" xmlns:w15="http://schemas.microsoft.com/office/word/2012/wordml" xmlns:w16cex="http://schemas.microsoft.com/office/word/2018/wordml/cex" xmlns:w16cid="http://schemas.microsoft.com/office/word/2016/wordml/cid" xmlns:w16="http://schemas.microsoft.com/office/word/2018/wordml" xmlns:w16du="http://schemas.microsoft.com/office/word/2023/wordml/word16du" xmlns:w16sdtdh="http://schemas.microsoft.com/office/word/2020/wordml/sdtdatahash" xmlns:w16sdtfl="http://schemas.microsoft.com/office/word/2024/wordml/sdtformatlock" xmlns:w16se="http://schemas.microsoft.com/office/word/2015/wordml/symex" xmlns:wpg="http://schemas.microsoft.com/office/word/2010/wordprocessingGroup" xmlns:wpi="http://schemas.microsoft.com/office/word/2010/wordprocessingInk" xmlns:wne="http://schemas.microsoft.com/office/word/2006/wordml" xmlns:wps="http://schemas.microsoft.com/office/word/2010/wordprocessingShape" mc:Ignorable="w14 w15 w16se w16cid w16 w16cex w16sdtdh w16sdtfl w16du wp14">
+  <w:footnote w:type="separator" w:id="-1">
+    <w:p>
+      <w:pPr>
+        <w:spacing w:after="0" w:line="240" w:lineRule="auto"/>
+      </w:pPr>
+      <w:r>
+        <w:separator/>
+      </w:r>
+    </w:p>
+  </w:footnote>
+  <w:footnote w:type="continuationSeparator" w:id="0">
+    <w:p>
+      <w:pPr>
+        <w:spacing w:after="0" w:line="240" w:lineRule="auto"/>
+      </w:pPr>
+      <w:r>
+        <w:continuationSeparator/>
+      </w:r>
+    </w:p>
+  </w:footnote>
+</w:footnotes>
+</file>
+
 <file path=word/numbering.xml><?xml version="1.0" encoding="utf-8"?>
 <w:numbering xmlns:wpc="http://schemas.microsoft.com/office/word/2010/wordprocessingCanvas" xmlns:cx="http://schemas.microsoft.com/office/drawing/2014/chartex" xmlns:cx1="http://schemas.microsoft.com/office/drawing/2015/9/8/chartex" xmlns:cx2="http://schemas.microsoft.com/office/drawing/2015/10/21/chartex" xmlns:cx3="http://schemas.microsoft.com/office/drawing/2016/5/9/chartex" xmlns:cx4="http://schemas.microsoft.com/office/drawing/2016/5/10/chartex" xmlns:cx5="http://schemas.microsoft.com/office/drawing/2016/5/11/chartex" xmlns:cx6="http://schemas.microsoft.com/office/drawing/2016/5/12/chartex" xmlns:cx7="http://schemas.microsoft.com/office/drawing/2016/5/13/chartex" xmlns:cx8="http://schemas.microsoft.com/office/drawing/2016/5/14/chartex" xmlns:mc="http://schemas.openxmlformats.org/markup-compatibility/2006" xmlns:aink="http://schemas.microsoft.com/office/drawing/2016/ink" xmlns:am3d="http://schemas.microsoft.com/office/drawing/2017/model3d" xmlns:o="urn:schemas-microsoft-com:office:office" xmlns:oel="http://schemas.microsoft.com/office/2019/extlst" xmlns:r="http://schemas.openxmlformats.org/officeDocument/2006/relationships" xmlns:m="http://schemas.openxmlformats.org/officeDocument/2006/math" xmlns:v="urn:schemas-microsoft-com:vml" xmlns:wp14="http://schemas.microsoft.com/office/word/2010/wordprocessingDrawing" xmlns:wp="http://schemas.openxmlformats.org/drawingml/2006/wordprocessingDrawing" xmlns:w10="urn:schemas-microsoft-com:office:word" xmlns:w="http://schemas.openxmlformats.org/wordprocessingml/2006/main" xmlns:w14="http://schemas.microsoft.com/office/word/2010/wordml" xmlns:w15="http://schemas.microsoft.com/office/word/2012/wordml" xmlns:w16cex="http://schemas.microsoft.com/office/word/2018/wordml/cex" xmlns:w16cid="http://schemas.microsoft.com/office/word/2016/wordml/cid" xmlns:w16="http://schemas.microsoft.com/office/word/2018/wordml" xmlns:w16du="http://schemas.microsoft.com/office/word/2023/wordml/word16du" xmlns:w16sdtdh="http://schemas.microsoft.com/office/word/2020/wordml/sdtdatahash" xmlns:w16sdtfl="http://schemas.microsoft.com/office/word/2024/wordml/sdtformatlock" xmlns:w16se="http://schemas.microsoft.com/office/word/2015/wordml/symex" xmlns:wpg="http://schemas.microsoft.com/office/word/2010/wordprocessingGroup" xmlns:wpi="http://schemas.microsoft.com/office/word/2010/wordprocessingInk" xmlns:wne="http://schemas.microsoft.com/office/word/2006/wordml" xmlns:wps="http://schemas.microsoft.com/office/word/2010/wordprocessingShape" mc:Ignorable="w14 w15 w16se w16cid w16 w16cex w16sdtdh w16sdtfl w16du wp14">
   <w:abstractNum w:abstractNumId="0" w15:restartNumberingAfterBreak="0">
@@ -1007,6 +1131,602 @@
     </w:lvl>
   </w:abstractNum>
   <w:abstractNum w:abstractNumId="1" w15:restartNumberingAfterBreak="0">
+    <w:nsid w:val="17F001EC"/>
+    <w:multiLevelType w:val="multilevel"/>
+    <w:tmpl w:val="B4BE6A4A"/>
+    <w:lvl w:ilvl="0">
+      <w:start w:val="1"/>
+      <w:numFmt w:val="bullet"/>
+      <w:lvlText w:val=""/>
+      <w:lvlJc w:val="left"/>
+      <w:pPr>
+        <w:tabs>
+          <w:tab w:val="num" w:pos="720"/>
+        </w:tabs>
+        <w:ind w:left="720" w:hanging="360"/>
+      </w:pPr>
+      <w:rPr>
+        <w:rFonts w:ascii="Symbol" w:hAnsi="Symbol" w:hint="default"/>
+        <w:sz w:val="20"/>
+      </w:rPr>
+    </w:lvl>
+    <w:lvl w:ilvl="1">
+      <w:start w:val="1"/>
+      <w:numFmt w:val="bullet"/>
+      <w:lvlText w:val=""/>
+      <w:lvlJc w:val="left"/>
+      <w:pPr>
+        <w:tabs>
+          <w:tab w:val="num" w:pos="1440"/>
+        </w:tabs>
+        <w:ind w:left="1440" w:hanging="360"/>
+      </w:pPr>
+      <w:rPr>
+        <w:rFonts w:ascii="Symbol" w:hAnsi="Symbol" w:hint="default"/>
+        <w:sz w:val="20"/>
+      </w:rPr>
+    </w:lvl>
+    <w:lvl w:ilvl="2" w:tentative="1">
+      <w:start w:val="1"/>
+      <w:numFmt w:val="bullet"/>
+      <w:lvlText w:val=""/>
+      <w:lvlJc w:val="left"/>
+      <w:pPr>
+        <w:tabs>
+          <w:tab w:val="num" w:pos="2160"/>
+        </w:tabs>
+        <w:ind w:left="2160" w:hanging="360"/>
+      </w:pPr>
+      <w:rPr>
+        <w:rFonts w:ascii="Symbol" w:hAnsi="Symbol" w:hint="default"/>
+        <w:sz w:val="20"/>
+      </w:rPr>
+    </w:lvl>
+    <w:lvl w:ilvl="3" w:tentative="1">
+      <w:start w:val="1"/>
+      <w:numFmt w:val="bullet"/>
+      <w:lvlText w:val=""/>
+      <w:lvlJc w:val="left"/>
+      <w:pPr>
+        <w:tabs>
+          <w:tab w:val="num" w:pos="2880"/>
+        </w:tabs>
+        <w:ind w:left="2880" w:hanging="360"/>
+      </w:pPr>
+      <w:rPr>
+        <w:rFonts w:ascii="Symbol" w:hAnsi="Symbol" w:hint="default"/>
+        <w:sz w:val="20"/>
+      </w:rPr>
+    </w:lvl>
+    <w:lvl w:ilvl="4" w:tentative="1">
+      <w:start w:val="1"/>
+      <w:numFmt w:val="bullet"/>
+      <w:lvlText w:val=""/>
+      <w:lvlJc w:val="left"/>
+      <w:pPr>
+        <w:tabs>
+          <w:tab w:val="num" w:pos="3600"/>
+        </w:tabs>
+        <w:ind w:left="3600" w:hanging="360"/>
+      </w:pPr>
+      <w:rPr>
+        <w:rFonts w:ascii="Symbol" w:hAnsi="Symbol" w:hint="default"/>
+        <w:sz w:val="20"/>
+      </w:rPr>
+    </w:lvl>
+    <w:lvl w:ilvl="5" w:tentative="1">
+      <w:start w:val="1"/>
+      <w:numFmt w:val="bullet"/>
+      <w:lvlText w:val=""/>
+      <w:lvlJc w:val="left"/>
+      <w:pPr>
+        <w:tabs>
+          <w:tab w:val="num" w:pos="4320"/>
+        </w:tabs>
+        <w:ind w:left="4320" w:hanging="360"/>
+      </w:pPr>
+      <w:rPr>
+        <w:rFonts w:ascii="Symbol" w:hAnsi="Symbol" w:hint="default"/>
+        <w:sz w:val="20"/>
+      </w:rPr>
+    </w:lvl>
+    <w:lvl w:ilvl="6" w:tentative="1">
+      <w:start w:val="1"/>
+      <w:numFmt w:val="bullet"/>
+      <w:lvlText w:val=""/>
+      <w:lvlJc w:val="left"/>
+      <w:pPr>
+        <w:tabs>
+          <w:tab w:val="num" w:pos="5040"/>
+        </w:tabs>
+        <w:ind w:left="5040" w:hanging="360"/>
+      </w:pPr>
+      <w:rPr>
+        <w:rFonts w:ascii="Symbol" w:hAnsi="Symbol" w:hint="default"/>
+        <w:sz w:val="20"/>
+      </w:rPr>
+    </w:lvl>
+    <w:lvl w:ilvl="7" w:tentative="1">
+      <w:start w:val="1"/>
+      <w:numFmt w:val="bullet"/>
+      <w:lvlText w:val=""/>
+      <w:lvlJc w:val="left"/>
+      <w:pPr>
+        <w:tabs>
+          <w:tab w:val="num" w:pos="5760"/>
+        </w:tabs>
+        <w:ind w:left="5760" w:hanging="360"/>
+      </w:pPr>
+      <w:rPr>
+        <w:rFonts w:ascii="Symbol" w:hAnsi="Symbol" w:hint="default"/>
+        <w:sz w:val="20"/>
+      </w:rPr>
+    </w:lvl>
+    <w:lvl w:ilvl="8" w:tentative="1">
+      <w:start w:val="1"/>
+      <w:numFmt w:val="bullet"/>
+      <w:lvlText w:val=""/>
+      <w:lvlJc w:val="left"/>
+      <w:pPr>
+        <w:tabs>
+          <w:tab w:val="num" w:pos="6480"/>
+        </w:tabs>
+        <w:ind w:left="6480" w:hanging="360"/>
+      </w:pPr>
+      <w:rPr>
+        <w:rFonts w:ascii="Symbol" w:hAnsi="Symbol" w:hint="default"/>
+        <w:sz w:val="20"/>
+      </w:rPr>
+    </w:lvl>
+  </w:abstractNum>
+  <w:abstractNum w:abstractNumId="2" w15:restartNumberingAfterBreak="0">
+    <w:nsid w:val="221F48BA"/>
+    <w:multiLevelType w:val="multilevel"/>
+    <w:tmpl w:val="9F1EACE8"/>
+    <w:lvl w:ilvl="0">
+      <w:start w:val="1"/>
+      <w:numFmt w:val="bullet"/>
+      <w:lvlText w:val=""/>
+      <w:lvlJc w:val="left"/>
+      <w:pPr>
+        <w:tabs>
+          <w:tab w:val="num" w:pos="720"/>
+        </w:tabs>
+        <w:ind w:left="720" w:hanging="360"/>
+      </w:pPr>
+      <w:rPr>
+        <w:rFonts w:ascii="Symbol" w:hAnsi="Symbol" w:hint="default"/>
+        <w:sz w:val="20"/>
+      </w:rPr>
+    </w:lvl>
+    <w:lvl w:ilvl="1">
+      <w:start w:val="1"/>
+      <w:numFmt w:val="bullet"/>
+      <w:lvlText w:val=""/>
+      <w:lvlJc w:val="left"/>
+      <w:pPr>
+        <w:tabs>
+          <w:tab w:val="num" w:pos="1440"/>
+        </w:tabs>
+        <w:ind w:left="1440" w:hanging="360"/>
+      </w:pPr>
+      <w:rPr>
+        <w:rFonts w:ascii="Symbol" w:hAnsi="Symbol" w:hint="default"/>
+        <w:sz w:val="20"/>
+      </w:rPr>
+    </w:lvl>
+    <w:lvl w:ilvl="2" w:tentative="1">
+      <w:start w:val="1"/>
+      <w:numFmt w:val="bullet"/>
+      <w:lvlText w:val=""/>
+      <w:lvlJc w:val="left"/>
+      <w:pPr>
+        <w:tabs>
+          <w:tab w:val="num" w:pos="2160"/>
+        </w:tabs>
+        <w:ind w:left="2160" w:hanging="360"/>
+      </w:pPr>
+      <w:rPr>
+        <w:rFonts w:ascii="Symbol" w:hAnsi="Symbol" w:hint="default"/>
+        <w:sz w:val="20"/>
+      </w:rPr>
+    </w:lvl>
+    <w:lvl w:ilvl="3" w:tentative="1">
+      <w:start w:val="1"/>
+      <w:numFmt w:val="bullet"/>
+      <w:lvlText w:val=""/>
+      <w:lvlJc w:val="left"/>
+      <w:pPr>
+        <w:tabs>
+          <w:tab w:val="num" w:pos="2880"/>
+        </w:tabs>
+        <w:ind w:left="2880" w:hanging="360"/>
+      </w:pPr>
+      <w:rPr>
+        <w:rFonts w:ascii="Symbol" w:hAnsi="Symbol" w:hint="default"/>
+        <w:sz w:val="20"/>
+      </w:rPr>
+    </w:lvl>
+    <w:lvl w:ilvl="4" w:tentative="1">
+      <w:start w:val="1"/>
+      <w:numFmt w:val="bullet"/>
+      <w:lvlText w:val=""/>
+      <w:lvlJc w:val="left"/>
+      <w:pPr>
+        <w:tabs>
+          <w:tab w:val="num" w:pos="3600"/>
+        </w:tabs>
+        <w:ind w:left="3600" w:hanging="360"/>
+      </w:pPr>
+      <w:rPr>
+        <w:rFonts w:ascii="Symbol" w:hAnsi="Symbol" w:hint="default"/>
+        <w:sz w:val="20"/>
+      </w:rPr>
+    </w:lvl>
+    <w:lvl w:ilvl="5" w:tentative="1">
+      <w:start w:val="1"/>
+      <w:numFmt w:val="bullet"/>
+      <w:lvlText w:val=""/>
+      <w:lvlJc w:val="left"/>
+      <w:pPr>
+        <w:tabs>
+          <w:tab w:val="num" w:pos="4320"/>
+        </w:tabs>
+        <w:ind w:left="4320" w:hanging="360"/>
+      </w:pPr>
+      <w:rPr>
+        <w:rFonts w:ascii="Symbol" w:hAnsi="Symbol" w:hint="default"/>
+        <w:sz w:val="20"/>
+      </w:rPr>
+    </w:lvl>
+    <w:lvl w:ilvl="6" w:tentative="1">
+      <w:start w:val="1"/>
+      <w:numFmt w:val="bullet"/>
+      <w:lvlText w:val=""/>
+      <w:lvlJc w:val="left"/>
+      <w:pPr>
+        <w:tabs>
+          <w:tab w:val="num" w:pos="5040"/>
+        </w:tabs>
+        <w:ind w:left="5040" w:hanging="360"/>
+      </w:pPr>
+      <w:rPr>
+        <w:rFonts w:ascii="Symbol" w:hAnsi="Symbol" w:hint="default"/>
+        <w:sz w:val="20"/>
+      </w:rPr>
+    </w:lvl>
+    <w:lvl w:ilvl="7" w:tentative="1">
+      <w:start w:val="1"/>
+      <w:numFmt w:val="bullet"/>
+      <w:lvlText w:val=""/>
+      <w:lvlJc w:val="left"/>
+      <w:pPr>
+        <w:tabs>
+          <w:tab w:val="num" w:pos="5760"/>
+        </w:tabs>
+        <w:ind w:left="5760" w:hanging="360"/>
+      </w:pPr>
+      <w:rPr>
+        <w:rFonts w:ascii="Symbol" w:hAnsi="Symbol" w:hint="default"/>
+        <w:sz w:val="20"/>
+      </w:rPr>
+    </w:lvl>
+    <w:lvl w:ilvl="8" w:tentative="1">
+      <w:start w:val="1"/>
+      <w:numFmt w:val="bullet"/>
+      <w:lvlText w:val=""/>
+      <w:lvlJc w:val="left"/>
+      <w:pPr>
+        <w:tabs>
+          <w:tab w:val="num" w:pos="6480"/>
+        </w:tabs>
+        <w:ind w:left="6480" w:hanging="360"/>
+      </w:pPr>
+      <w:rPr>
+        <w:rFonts w:ascii="Symbol" w:hAnsi="Symbol" w:hint="default"/>
+        <w:sz w:val="20"/>
+      </w:rPr>
+    </w:lvl>
+  </w:abstractNum>
+  <w:abstractNum w:abstractNumId="3" w15:restartNumberingAfterBreak="0">
+    <w:nsid w:val="26634F76"/>
+    <w:multiLevelType w:val="multilevel"/>
+    <w:tmpl w:val="4738B682"/>
+    <w:lvl w:ilvl="0">
+      <w:start w:val="1"/>
+      <w:numFmt w:val="bullet"/>
+      <w:lvlText w:val=""/>
+      <w:lvlJc w:val="left"/>
+      <w:pPr>
+        <w:tabs>
+          <w:tab w:val="num" w:pos="720"/>
+        </w:tabs>
+        <w:ind w:left="720" w:hanging="360"/>
+      </w:pPr>
+      <w:rPr>
+        <w:rFonts w:ascii="Symbol" w:hAnsi="Symbol" w:hint="default"/>
+        <w:sz w:val="20"/>
+      </w:rPr>
+    </w:lvl>
+    <w:lvl w:ilvl="1">
+      <w:start w:val="1"/>
+      <w:numFmt w:val="bullet"/>
+      <w:lvlText w:val=""/>
+      <w:lvlJc w:val="left"/>
+      <w:pPr>
+        <w:tabs>
+          <w:tab w:val="num" w:pos="1440"/>
+        </w:tabs>
+        <w:ind w:left="1440" w:hanging="360"/>
+      </w:pPr>
+      <w:rPr>
+        <w:rFonts w:ascii="Symbol" w:hAnsi="Symbol" w:hint="default"/>
+        <w:sz w:val="20"/>
+      </w:rPr>
+    </w:lvl>
+    <w:lvl w:ilvl="2" w:tentative="1">
+      <w:start w:val="1"/>
+      <w:numFmt w:val="bullet"/>
+      <w:lvlText w:val=""/>
+      <w:lvlJc w:val="left"/>
+      <w:pPr>
+        <w:tabs>
+          <w:tab w:val="num" w:pos="2160"/>
+        </w:tabs>
+        <w:ind w:left="2160" w:hanging="360"/>
+      </w:pPr>
+      <w:rPr>
+        <w:rFonts w:ascii="Symbol" w:hAnsi="Symbol" w:hint="default"/>
+        <w:sz w:val="20"/>
+      </w:rPr>
+    </w:lvl>
+    <w:lvl w:ilvl="3" w:tentative="1">
+      <w:start w:val="1"/>
+      <w:numFmt w:val="bullet"/>
+      <w:lvlText w:val=""/>
+      <w:lvlJc w:val="left"/>
+      <w:pPr>
+        <w:tabs>
+          <w:tab w:val="num" w:pos="2880"/>
+        </w:tabs>
+        <w:ind w:left="2880" w:hanging="360"/>
+      </w:pPr>
+      <w:rPr>
+        <w:rFonts w:ascii="Symbol" w:hAnsi="Symbol" w:hint="default"/>
+        <w:sz w:val="20"/>
+      </w:rPr>
+    </w:lvl>
+    <w:lvl w:ilvl="4" w:tentative="1">
+      <w:start w:val="1"/>
+      <w:numFmt w:val="bullet"/>
+      <w:lvlText w:val=""/>
+      <w:lvlJc w:val="left"/>
+      <w:pPr>
+        <w:tabs>
+          <w:tab w:val="num" w:pos="3600"/>
+        </w:tabs>
+        <w:ind w:left="3600" w:hanging="360"/>
+      </w:pPr>
+      <w:rPr>
+        <w:rFonts w:ascii="Symbol" w:hAnsi="Symbol" w:hint="default"/>
+        <w:sz w:val="20"/>
+      </w:rPr>
+    </w:lvl>
+    <w:lvl w:ilvl="5" w:tentative="1">
+      <w:start w:val="1"/>
+      <w:numFmt w:val="bullet"/>
+      <w:lvlText w:val=""/>
+      <w:lvlJc w:val="left"/>
+      <w:pPr>
+        <w:tabs>
+          <w:tab w:val="num" w:pos="4320"/>
+        </w:tabs>
+        <w:ind w:left="4320" w:hanging="360"/>
+      </w:pPr>
+      <w:rPr>
+        <w:rFonts w:ascii="Symbol" w:hAnsi="Symbol" w:hint="default"/>
+        <w:sz w:val="20"/>
+      </w:rPr>
+    </w:lvl>
+    <w:lvl w:ilvl="6" w:tentative="1">
+      <w:start w:val="1"/>
+      <w:numFmt w:val="bullet"/>
+      <w:lvlText w:val=""/>
+      <w:lvlJc w:val="left"/>
+      <w:pPr>
+        <w:tabs>
+          <w:tab w:val="num" w:pos="5040"/>
+        </w:tabs>
+        <w:ind w:left="5040" w:hanging="360"/>
+      </w:pPr>
+      <w:rPr>
+        <w:rFonts w:ascii="Symbol" w:hAnsi="Symbol" w:hint="default"/>
+        <w:sz w:val="20"/>
+      </w:rPr>
+    </w:lvl>
+    <w:lvl w:ilvl="7" w:tentative="1">
+      <w:start w:val="1"/>
+      <w:numFmt w:val="bullet"/>
+      <w:lvlText w:val=""/>
+      <w:lvlJc w:val="left"/>
+      <w:pPr>
+        <w:tabs>
+          <w:tab w:val="num" w:pos="5760"/>
+        </w:tabs>
+        <w:ind w:left="5760" w:hanging="360"/>
+      </w:pPr>
+      <w:rPr>
+        <w:rFonts w:ascii="Symbol" w:hAnsi="Symbol" w:hint="default"/>
+        <w:sz w:val="20"/>
+      </w:rPr>
+    </w:lvl>
+    <w:lvl w:ilvl="8" w:tentative="1">
+      <w:start w:val="1"/>
+      <w:numFmt w:val="bullet"/>
+      <w:lvlText w:val=""/>
+      <w:lvlJc w:val="left"/>
+      <w:pPr>
+        <w:tabs>
+          <w:tab w:val="num" w:pos="6480"/>
+        </w:tabs>
+        <w:ind w:left="6480" w:hanging="360"/>
+      </w:pPr>
+      <w:rPr>
+        <w:rFonts w:ascii="Symbol" w:hAnsi="Symbol" w:hint="default"/>
+        <w:sz w:val="20"/>
+      </w:rPr>
+    </w:lvl>
+  </w:abstractNum>
+  <w:abstractNum w:abstractNumId="4" w15:restartNumberingAfterBreak="0">
+    <w:nsid w:val="301B42A5"/>
+    <w:multiLevelType w:val="multilevel"/>
+    <w:tmpl w:val="F746BEE6"/>
+    <w:lvl w:ilvl="0">
+      <w:start w:val="1"/>
+      <w:numFmt w:val="bullet"/>
+      <w:lvlText w:val=""/>
+      <w:lvlJc w:val="left"/>
+      <w:pPr>
+        <w:tabs>
+          <w:tab w:val="num" w:pos="720"/>
+        </w:tabs>
+        <w:ind w:left="720" w:hanging="360"/>
+      </w:pPr>
+      <w:rPr>
+        <w:rFonts w:ascii="Symbol" w:hAnsi="Symbol" w:hint="default"/>
+        <w:sz w:val="20"/>
+      </w:rPr>
+    </w:lvl>
+    <w:lvl w:ilvl="1">
+      <w:start w:val="1"/>
+      <w:numFmt w:val="bullet"/>
+      <w:lvlText w:val=""/>
+      <w:lvlJc w:val="left"/>
+      <w:pPr>
+        <w:tabs>
+          <w:tab w:val="num" w:pos="1440"/>
+        </w:tabs>
+        <w:ind w:left="1440" w:hanging="360"/>
+      </w:pPr>
+      <w:rPr>
+        <w:rFonts w:ascii="Symbol" w:hAnsi="Symbol" w:hint="default"/>
+        <w:sz w:val="20"/>
+      </w:rPr>
+    </w:lvl>
+    <w:lvl w:ilvl="2" w:tentative="1">
+      <w:start w:val="1"/>
+      <w:numFmt w:val="bullet"/>
+      <w:lvlText w:val=""/>
+      <w:lvlJc w:val="left"/>
+      <w:pPr>
+        <w:tabs>
+          <w:tab w:val="num" w:pos="2160"/>
+        </w:tabs>
+        <w:ind w:left="2160" w:hanging="360"/>
+      </w:pPr>
+      <w:rPr>
+        <w:rFonts w:ascii="Symbol" w:hAnsi="Symbol" w:hint="default"/>
+        <w:sz w:val="20"/>
+      </w:rPr>
+    </w:lvl>
+    <w:lvl w:ilvl="3" w:tentative="1">
+      <w:start w:val="1"/>
+      <w:numFmt w:val="bullet"/>
+      <w:lvlText w:val=""/>
+      <w:lvlJc w:val="left"/>
+      <w:pPr>
+        <w:tabs>
+          <w:tab w:val="num" w:pos="2880"/>
+        </w:tabs>
+        <w:ind w:left="2880" w:hanging="360"/>
+      </w:pPr>
+      <w:rPr>
+        <w:rFonts w:ascii="Symbol" w:hAnsi="Symbol" w:hint="default"/>
+        <w:sz w:val="20"/>
+      </w:rPr>
+    </w:lvl>
+    <w:lvl w:ilvl="4" w:tentative="1">
+      <w:start w:val="1"/>
+      <w:numFmt w:val="bullet"/>
+      <w:lvlText w:val=""/>
+      <w:lvlJc w:val="left"/>
+      <w:pPr>
+        <w:tabs>
+          <w:tab w:val="num" w:pos="3600"/>
+        </w:tabs>
+        <w:ind w:left="3600" w:hanging="360"/>
+      </w:pPr>
+      <w:rPr>
+        <w:rFonts w:ascii="Symbol" w:hAnsi="Symbol" w:hint="default"/>
+        <w:sz w:val="20"/>
+      </w:rPr>
+    </w:lvl>
+    <w:lvl w:ilvl="5" w:tentative="1">
+      <w:start w:val="1"/>
+      <w:numFmt w:val="bullet"/>
+      <w:lvlText w:val=""/>
+      <w:lvlJc w:val="left"/>
+      <w:pPr>
+        <w:tabs>
+          <w:tab w:val="num" w:pos="4320"/>
+        </w:tabs>
+        <w:ind w:left="4320" w:hanging="360"/>
+      </w:pPr>
+      <w:rPr>
+        <w:rFonts w:ascii="Symbol" w:hAnsi="Symbol" w:hint="default"/>
+        <w:sz w:val="20"/>
+      </w:rPr>
+    </w:lvl>
+    <w:lvl w:ilvl="6" w:tentative="1">
+      <w:start w:val="1"/>
+      <w:numFmt w:val="bullet"/>
+      <w:lvlText w:val=""/>
+      <w:lvlJc w:val="left"/>
+      <w:pPr>
+        <w:tabs>
+          <w:tab w:val="num" w:pos="5040"/>
+        </w:tabs>
+        <w:ind w:left="5040" w:hanging="360"/>
+      </w:pPr>
+      <w:rPr>
+        <w:rFonts w:ascii="Symbol" w:hAnsi="Symbol" w:hint="default"/>
+        <w:sz w:val="20"/>
+      </w:rPr>
+    </w:lvl>
+    <w:lvl w:ilvl="7" w:tentative="1">
+      <w:start w:val="1"/>
+      <w:numFmt w:val="bullet"/>
+      <w:lvlText w:val=""/>
+      <w:lvlJc w:val="left"/>
+      <w:pPr>
+        <w:tabs>
+          <w:tab w:val="num" w:pos="5760"/>
+        </w:tabs>
+        <w:ind w:left="5760" w:hanging="360"/>
+      </w:pPr>
+      <w:rPr>
+        <w:rFonts w:ascii="Symbol" w:hAnsi="Symbol" w:hint="default"/>
+        <w:sz w:val="20"/>
+      </w:rPr>
+    </w:lvl>
+    <w:lvl w:ilvl="8" w:tentative="1">
+      <w:start w:val="1"/>
+      <w:numFmt w:val="bullet"/>
+      <w:lvlText w:val=""/>
+      <w:lvlJc w:val="left"/>
+      <w:pPr>
+        <w:tabs>
+          <w:tab w:val="num" w:pos="6480"/>
+        </w:tabs>
+        <w:ind w:left="6480" w:hanging="360"/>
+      </w:pPr>
+      <w:rPr>
+        <w:rFonts w:ascii="Symbol" w:hAnsi="Symbol" w:hint="default"/>
+        <w:sz w:val="20"/>
+      </w:rPr>
+    </w:lvl>
+  </w:abstractNum>
+  <w:abstractNum w:abstractNumId="5" w15:restartNumberingAfterBreak="0">
     <w:nsid w:val="47721344"/>
     <w:multiLevelType w:val="multilevel"/>
     <w:tmpl w:val="A0BCDBD8"/>
@@ -1155,7 +1875,156 @@
       </w:rPr>
     </w:lvl>
   </w:abstractNum>
-  <w:abstractNum w:abstractNumId="2" w15:restartNumberingAfterBreak="0">
+  <w:abstractNum w:abstractNumId="6" w15:restartNumberingAfterBreak="0">
+    <w:nsid w:val="4CB7552F"/>
+    <w:multiLevelType w:val="multilevel"/>
+    <w:tmpl w:val="87E85212"/>
+    <w:lvl w:ilvl="0">
+      <w:start w:val="1"/>
+      <w:numFmt w:val="bullet"/>
+      <w:lvlText w:val=""/>
+      <w:lvlJc w:val="left"/>
+      <w:pPr>
+        <w:tabs>
+          <w:tab w:val="num" w:pos="720"/>
+        </w:tabs>
+        <w:ind w:left="720" w:hanging="360"/>
+      </w:pPr>
+      <w:rPr>
+        <w:rFonts w:ascii="Symbol" w:hAnsi="Symbol" w:hint="default"/>
+        <w:sz w:val="20"/>
+      </w:rPr>
+    </w:lvl>
+    <w:lvl w:ilvl="1">
+      <w:start w:val="1"/>
+      <w:numFmt w:val="bullet"/>
+      <w:lvlText w:val=""/>
+      <w:lvlJc w:val="left"/>
+      <w:pPr>
+        <w:tabs>
+          <w:tab w:val="num" w:pos="1440"/>
+        </w:tabs>
+        <w:ind w:left="1440" w:hanging="360"/>
+      </w:pPr>
+      <w:rPr>
+        <w:rFonts w:ascii="Symbol" w:hAnsi="Symbol" w:hint="default"/>
+        <w:sz w:val="20"/>
+      </w:rPr>
+    </w:lvl>
+    <w:lvl w:ilvl="2" w:tentative="1">
+      <w:start w:val="1"/>
+      <w:numFmt w:val="bullet"/>
+      <w:lvlText w:val=""/>
+      <w:lvlJc w:val="left"/>
+      <w:pPr>
+        <w:tabs>
+          <w:tab w:val="num" w:pos="2160"/>
+        </w:tabs>
+        <w:ind w:left="2160" w:hanging="360"/>
+      </w:pPr>
+      <w:rPr>
+        <w:rFonts w:ascii="Symbol" w:hAnsi="Symbol" w:hint="default"/>
+        <w:sz w:val="20"/>
+      </w:rPr>
+    </w:lvl>
+    <w:lvl w:ilvl="3" w:tentative="1">
+      <w:start w:val="1"/>
+      <w:numFmt w:val="bullet"/>
+      <w:lvlText w:val=""/>
+      <w:lvlJc w:val="left"/>
+      <w:pPr>
+        <w:tabs>
+          <w:tab w:val="num" w:pos="2880"/>
+        </w:tabs>
+        <w:ind w:left="2880" w:hanging="360"/>
+      </w:pPr>
+      <w:rPr>
+        <w:rFonts w:ascii="Symbol" w:hAnsi="Symbol" w:hint="default"/>
+        <w:sz w:val="20"/>
+      </w:rPr>
+    </w:lvl>
+    <w:lvl w:ilvl="4" w:tentative="1">
+      <w:start w:val="1"/>
+      <w:numFmt w:val="bullet"/>
+      <w:lvlText w:val=""/>
+      <w:lvlJc w:val="left"/>
+      <w:pPr>
+        <w:tabs>
+          <w:tab w:val="num" w:pos="3600"/>
+        </w:tabs>
+        <w:ind w:left="3600" w:hanging="360"/>
+      </w:pPr>
+      <w:rPr>
+        <w:rFonts w:ascii="Symbol" w:hAnsi="Symbol" w:hint="default"/>
+        <w:sz w:val="20"/>
+      </w:rPr>
+    </w:lvl>
+    <w:lvl w:ilvl="5" w:tentative="1">
+      <w:start w:val="1"/>
+      <w:numFmt w:val="bullet"/>
+      <w:lvlText w:val=""/>
+      <w:lvlJc w:val="left"/>
+      <w:pPr>
+        <w:tabs>
+          <w:tab w:val="num" w:pos="4320"/>
+        </w:tabs>
+        <w:ind w:left="4320" w:hanging="360"/>
+      </w:pPr>
+      <w:rPr>
+        <w:rFonts w:ascii="Symbol" w:hAnsi="Symbol" w:hint="default"/>
+        <w:sz w:val="20"/>
+      </w:rPr>
+    </w:lvl>
+    <w:lvl w:ilvl="6" w:tentative="1">
+      <w:start w:val="1"/>
+      <w:numFmt w:val="bullet"/>
+      <w:lvlText w:val=""/>
+      <w:lvlJc w:val="left"/>
+      <w:pPr>
+        <w:tabs>
+          <w:tab w:val="num" w:pos="5040"/>
+        </w:tabs>
+        <w:ind w:left="5040" w:hanging="360"/>
+      </w:pPr>
+      <w:rPr>
+        <w:rFonts w:ascii="Symbol" w:hAnsi="Symbol" w:hint="default"/>
+        <w:sz w:val="20"/>
+      </w:rPr>
+    </w:lvl>
+    <w:lvl w:ilvl="7" w:tentative="1">
+      <w:start w:val="1"/>
+      <w:numFmt w:val="bullet"/>
+      <w:lvlText w:val=""/>
+      <w:lvlJc w:val="left"/>
+      <w:pPr>
+        <w:tabs>
+          <w:tab w:val="num" w:pos="5760"/>
+        </w:tabs>
+        <w:ind w:left="5760" w:hanging="360"/>
+      </w:pPr>
+      <w:rPr>
+        <w:rFonts w:ascii="Symbol" w:hAnsi="Symbol" w:hint="default"/>
+        <w:sz w:val="20"/>
+      </w:rPr>
+    </w:lvl>
+    <w:lvl w:ilvl="8" w:tentative="1">
+      <w:start w:val="1"/>
+      <w:numFmt w:val="bullet"/>
+      <w:lvlText w:val=""/>
+      <w:lvlJc w:val="left"/>
+      <w:pPr>
+        <w:tabs>
+          <w:tab w:val="num" w:pos="6480"/>
+        </w:tabs>
+        <w:ind w:left="6480" w:hanging="360"/>
+      </w:pPr>
+      <w:rPr>
+        <w:rFonts w:ascii="Symbol" w:hAnsi="Symbol" w:hint="default"/>
+        <w:sz w:val="20"/>
+      </w:rPr>
+    </w:lvl>
+  </w:abstractNum>
+  <w:abstractNum w:abstractNumId="7" w15:restartNumberingAfterBreak="0">
     <w:nsid w:val="4DC53598"/>
     <w:multiLevelType w:val="multilevel"/>
     <w:tmpl w:val="7C50A4C8"/>
@@ -1268,7 +2137,7 @@
       </w:pPr>
     </w:lvl>
   </w:abstractNum>
-  <w:abstractNum w:abstractNumId="3" w15:restartNumberingAfterBreak="0">
+  <w:abstractNum w:abstractNumId="8" w15:restartNumberingAfterBreak="0">
     <w:nsid w:val="530A64A2"/>
     <w:multiLevelType w:val="multilevel"/>
     <w:tmpl w:val="B9C67736"/>
@@ -1417,7 +2286,7 @@
       </w:rPr>
     </w:lvl>
   </w:abstractNum>
-  <w:abstractNum w:abstractNumId="4" w15:restartNumberingAfterBreak="0">
+  <w:abstractNum w:abstractNumId="9" w15:restartNumberingAfterBreak="0">
     <w:nsid w:val="55155EB1"/>
     <w:multiLevelType w:val="multilevel"/>
     <w:tmpl w:val="EAC8BE56"/>
@@ -1566,7 +2435,7 @@
       </w:rPr>
     </w:lvl>
   </w:abstractNum>
-  <w:abstractNum w:abstractNumId="5" w15:restartNumberingAfterBreak="0">
+  <w:abstractNum w:abstractNumId="10" w15:restartNumberingAfterBreak="0">
     <w:nsid w:val="6AC01B73"/>
     <w:multiLevelType w:val="multilevel"/>
     <w:tmpl w:val="8C727F72"/>
@@ -1715,7 +2584,7 @@
       </w:rPr>
     </w:lvl>
   </w:abstractNum>
-  <w:abstractNum w:abstractNumId="6" w15:restartNumberingAfterBreak="0">
+  <w:abstractNum w:abstractNumId="11" w15:restartNumberingAfterBreak="0">
     <w:nsid w:val="6D011346"/>
     <w:multiLevelType w:val="multilevel"/>
     <w:tmpl w:val="2658784C"/>
@@ -1864,7 +2733,7 @@
       </w:rPr>
     </w:lvl>
   </w:abstractNum>
-  <w:abstractNum w:abstractNumId="7" w15:restartNumberingAfterBreak="0">
+  <w:abstractNum w:abstractNumId="12" w15:restartNumberingAfterBreak="0">
     <w:nsid w:val="6FEA463A"/>
     <w:multiLevelType w:val="multilevel"/>
     <w:tmpl w:val="E632D354"/>
@@ -1978,28 +2847,43 @@
     </w:lvl>
   </w:abstractNum>
   <w:num w:numId="1" w16cid:durableId="404031303">
-    <w:abstractNumId w:val="2"/>
+    <w:abstractNumId w:val="7"/>
   </w:num>
   <w:num w:numId="2" w16cid:durableId="1762601206">
-    <w:abstractNumId w:val="7"/>
+    <w:abstractNumId w:val="12"/>
   </w:num>
   <w:num w:numId="3" w16cid:durableId="793839014">
-    <w:abstractNumId w:val="6"/>
+    <w:abstractNumId w:val="11"/>
   </w:num>
   <w:num w:numId="4" w16cid:durableId="1863781495">
-    <w:abstractNumId w:val="5"/>
+    <w:abstractNumId w:val="10"/>
   </w:num>
   <w:num w:numId="5" w16cid:durableId="1290740846">
-    <w:abstractNumId w:val="4"/>
+    <w:abstractNumId w:val="9"/>
   </w:num>
   <w:num w:numId="6" w16cid:durableId="1800613267">
-    <w:abstractNumId w:val="3"/>
+    <w:abstractNumId w:val="8"/>
   </w:num>
   <w:num w:numId="7" w16cid:durableId="1340499766">
     <w:abstractNumId w:val="0"/>
   </w:num>
   <w:num w:numId="8" w16cid:durableId="1154377796">
+    <w:abstractNumId w:val="5"/>
+  </w:num>
+  <w:num w:numId="9" w16cid:durableId="424301353">
+    <w:abstractNumId w:val="4"/>
+  </w:num>
+  <w:num w:numId="10" w16cid:durableId="1683242255">
+    <w:abstractNumId w:val="2"/>
+  </w:num>
+  <w:num w:numId="11" w16cid:durableId="592855988">
+    <w:abstractNumId w:val="3"/>
+  </w:num>
+  <w:num w:numId="12" w16cid:durableId="446974642">
     <w:abstractNumId w:val="1"/>
+  </w:num>
+  <w:num w:numId="13" w16cid:durableId="1861236981">
+    <w:abstractNumId w:val="6"/>
   </w:num>
 </w:numbering>
 </file>
@@ -2607,7 +3491,6 @@
   <w:style w:type="character" w:default="1" w:styleId="DefaultParagraphFont">
     <w:name w:val="Default Paragraph Font"/>
     <w:uiPriority w:val="1"/>
-    <w:semiHidden/>
     <w:unhideWhenUsed/>
   </w:style>
   <w:style w:type="table" w:default="1" w:styleId="TableNormal">
@@ -2921,6 +3804,50 @@
       <w:spacing w:val="5"/>
     </w:rPr>
   </w:style>
+  <w:style w:type="paragraph" w:styleId="Header">
+    <w:name w:val="header"/>
+    <w:basedOn w:val="Normal"/>
+    <w:link w:val="HeaderChar"/>
+    <w:uiPriority w:val="99"/>
+    <w:unhideWhenUsed/>
+    <w:rsid w:val="00F12F18"/>
+    <w:pPr>
+      <w:tabs>
+        <w:tab w:val="center" w:pos="4680"/>
+        <w:tab w:val="right" w:pos="9360"/>
+      </w:tabs>
+      <w:spacing w:after="0" w:line="240" w:lineRule="auto"/>
+    </w:pPr>
+  </w:style>
+  <w:style w:type="character" w:customStyle="1" w:styleId="HeaderChar">
+    <w:name w:val="Header Char"/>
+    <w:basedOn w:val="DefaultParagraphFont"/>
+    <w:link w:val="Header"/>
+    <w:uiPriority w:val="99"/>
+    <w:rsid w:val="00F12F18"/>
+  </w:style>
+  <w:style w:type="paragraph" w:styleId="Footer">
+    <w:name w:val="footer"/>
+    <w:basedOn w:val="Normal"/>
+    <w:link w:val="FooterChar"/>
+    <w:uiPriority w:val="99"/>
+    <w:unhideWhenUsed/>
+    <w:rsid w:val="00F12F18"/>
+    <w:pPr>
+      <w:tabs>
+        <w:tab w:val="center" w:pos="4680"/>
+        <w:tab w:val="right" w:pos="9360"/>
+      </w:tabs>
+      <w:spacing w:after="0" w:line="240" w:lineRule="auto"/>
+    </w:pPr>
+  </w:style>
+  <w:style w:type="character" w:customStyle="1" w:styleId="FooterChar">
+    <w:name w:val="Footer Char"/>
+    <w:basedOn w:val="DefaultParagraphFont"/>
+    <w:link w:val="Footer"/>
+    <w:uiPriority w:val="99"/>
+    <w:rsid w:val="00F12F18"/>
+  </w:style>
 </w:styles>
 </file>
 

</xml_diff>